<commit_message>
creatind the services block
</commit_message>
<xml_diff>
--- a/docs.docx
+++ b/docs.docx
@@ -4,41 +4,12 @@
   <w:body>
     <w:p>
       <w:r>
-        <w:t xml:space="preserve">I am making a website template with </w:t>
-      </w:r>
-      <w:proofErr w:type="gramStart"/>
-      <w:r>
-        <w:t>10 ,</w:t>
-      </w:r>
-      <w:proofErr w:type="gramEnd"/>
-      <w:r>
-        <w:t xml:space="preserve"> if not more examples of how it can be applied </w:t>
-      </w:r>
-      <w:proofErr w:type="spellStart"/>
-      <w:r>
-        <w:t>e.g</w:t>
-      </w:r>
-      <w:proofErr w:type="spellEnd"/>
-      <w:r>
-        <w:t xml:space="preserve"> e-commerce site, agency landing page, portfolios </w:t>
-      </w:r>
-      <w:proofErr w:type="spellStart"/>
-      <w:r>
-        <w:t>e.t.c</w:t>
-      </w:r>
-      <w:proofErr w:type="spellEnd"/>
+        <w:t>I am making a website template with 10 , if not more examples of how it can be applied e.g e-commerce site, agency landing page, portfolios e.t.c</w:t>
+      </w:r>
     </w:p>
     <w:p>
       <w:r>
-        <w:t xml:space="preserve">For me to pull this </w:t>
-      </w:r>
-      <w:proofErr w:type="gramStart"/>
-      <w:r>
-        <w:t>off  decided</w:t>
-      </w:r>
-      <w:proofErr w:type="gramEnd"/>
-      <w:r>
-        <w:t xml:space="preserve"> to divide the components into small manageable chunks and this will help me rapidly build the (example templates and sites for clients based on this template). So the structure I have settled on using is heavily based on the </w:t>
+        <w:t xml:space="preserve">For me to pull this off  decided to divide the components into small manageable chunks and this will help me rapidly build the (example templates and sites for clients based on this template). So the structure I have settled on using is heavily based on the </w:t>
       </w:r>
       <w:r>
         <w:t>structure of a theme called POFO (</w:t>
@@ -51,21 +22,8 @@
           <w:t>http://www.themezaa.com/html/pofo/about-us-simple.html</w:t>
         </w:r>
       </w:hyperlink>
-      <w:proofErr w:type="gramStart"/>
-      <w:r>
-        <w:t>) .</w:t>
-      </w:r>
-      <w:proofErr w:type="gramEnd"/>
-      <w:r>
-        <w:t xml:space="preserve"> the components are divided according to their purpose or function. </w:t>
-      </w:r>
-      <w:proofErr w:type="gramStart"/>
-      <w:r>
-        <w:t>So</w:t>
-      </w:r>
-      <w:proofErr w:type="gramEnd"/>
-      <w:r>
-        <w:t xml:space="preserve"> this is how it goes: the components folder is where all elements/components will reside and its further divided into the following sections:</w:t>
+      <w:r>
+        <w:t>) . the components are divided according to their purpose or function. So this is how it goes: the components folder is where all elements/components will reside and its further divided into the following sections:</w:t>
       </w:r>
     </w:p>
     <w:p>
@@ -86,23 +44,11 @@
         <w:t xml:space="preserve">: </w:t>
       </w:r>
       <w:r>
-        <w:t xml:space="preserve">This contains individual elements such as </w:t>
-      </w:r>
-      <w:proofErr w:type="spellStart"/>
-      <w:proofErr w:type="gramStart"/>
-      <w:r>
-        <w:t>button,cards</w:t>
-      </w:r>
-      <w:proofErr w:type="spellEnd"/>
-      <w:proofErr w:type="gramEnd"/>
-      <w:r>
-        <w:t xml:space="preserve">, </w:t>
-      </w:r>
-      <w:proofErr w:type="spellStart"/>
-      <w:r>
-        <w:t>e.t.c</w:t>
-      </w:r>
-      <w:proofErr w:type="spellEnd"/>
+        <w:t>This contains individual elements such as button,cards</w:t>
+      </w:r>
+      <w:r>
+        <w:t>, e.t.c</w:t>
+      </w:r>
       <w:r>
         <w:t xml:space="preserve"> that </w:t>
       </w:r>
@@ -119,15 +65,7 @@
         </w:numPr>
       </w:pPr>
       <w:r>
-        <w:t xml:space="preserve">Texts and </w:t>
-      </w:r>
-      <w:proofErr w:type="gramStart"/>
-      <w:r>
-        <w:t>links :</w:t>
-      </w:r>
-      <w:proofErr w:type="gramEnd"/>
-      <w:r>
-        <w:t xml:space="preserve"> literally contains typography components and links</w:t>
+        <w:t>Texts  : literally contains typography components</w:t>
       </w:r>
     </w:p>
     <w:p>
@@ -139,15 +77,7 @@
         </w:numPr>
       </w:pPr>
       <w:r>
-        <w:t xml:space="preserve">Containers and layouts: the name </w:t>
-      </w:r>
-      <w:proofErr w:type="gramStart"/>
-      <w:r>
-        <w:t>says</w:t>
-      </w:r>
-      <w:proofErr w:type="gramEnd"/>
-      <w:r>
-        <w:t xml:space="preserve"> it all</w:t>
+        <w:t>Containers and layouts: the name says it all</w:t>
       </w:r>
     </w:p>
     <w:p>
@@ -158,35 +88,27 @@
           <w:numId w:val="1"/>
         </w:numPr>
       </w:pPr>
-      <w:proofErr w:type="gramStart"/>
-      <w:r>
-        <w:t>Blocks :</w:t>
-      </w:r>
-      <w:proofErr w:type="gramEnd"/>
-      <w:r>
-        <w:t xml:space="preserve"> this are </w:t>
+      <w:r>
+        <w:t xml:space="preserve">Blocks : this are </w:t>
       </w:r>
       <w:r>
         <w:t>completed sections for example testimonials sections or gallery and it consists mostly of the elements above. Now to make a webpage all we will have to do is import this Blocks into their respective pages and Boom there is your webpage</w:t>
+      </w:r>
+      <w:r>
+        <w:t>. All elements specific to the block shall be in the respective blocks’ folder</w:t>
       </w:r>
     </w:p>
     <w:p/>
     <w:p>
-      <w:proofErr w:type="gramStart"/>
-      <w:r>
-        <w:t>So</w:t>
-      </w:r>
-      <w:proofErr w:type="gramEnd"/>
-      <w:r>
-        <w:t xml:space="preserve"> for the name till I find a better on lets stick with </w:t>
-      </w:r>
-      <w:proofErr w:type="spellStart"/>
-      <w:r>
-        <w:t>nyangumi</w:t>
-      </w:r>
-      <w:proofErr w:type="spellEnd"/>
-      <w:r>
-        <w:t xml:space="preserve"> for the meanwhile</w:t>
+      <w:r>
+        <w:t>So for the name till I find a better on lets stick with nyangumi for the meanwhile</w:t>
+      </w:r>
+    </w:p>
+    <w:p/>
+    <w:p/>
+    <w:p>
+      <w:r>
+        <w:t>Home 9 developer portfolio</w:t>
       </w:r>
     </w:p>
     <w:sectPr>
@@ -419,6 +341,7 @@
     <w:lsdException w:name="HTML Sample" w:semiHidden="1" w:unhideWhenUsed="1"/>
     <w:lsdException w:name="HTML Typewriter" w:semiHidden="1" w:unhideWhenUsed="1"/>
     <w:lsdException w:name="HTML Variable" w:semiHidden="1" w:unhideWhenUsed="1"/>
+    <w:lsdException w:name="Normal Table" w:semiHidden="1" w:unhideWhenUsed="1"/>
     <w:lsdException w:name="annotation subject" w:semiHidden="1" w:unhideWhenUsed="1"/>
     <w:lsdException w:name="No List" w:semiHidden="1" w:unhideWhenUsed="1"/>
     <w:lsdException w:name="Outline List 1" w:semiHidden="1" w:unhideWhenUsed="1"/>
@@ -465,8 +388,10 @@
     <w:lsdException w:name="Table Subtle 2" w:semiHidden="1" w:unhideWhenUsed="1"/>
     <w:lsdException w:name="Table Web 1" w:semiHidden="1" w:unhideWhenUsed="1"/>
     <w:lsdException w:name="Table Web 2" w:semiHidden="1" w:unhideWhenUsed="1"/>
+    <w:lsdException w:name="Table Web 3" w:semiHidden="1" w:unhideWhenUsed="1"/>
     <w:lsdException w:name="Balloon Text" w:semiHidden="1" w:unhideWhenUsed="1"/>
     <w:lsdException w:name="Table Grid" w:uiPriority="39"/>
+    <w:lsdException w:name="Table Theme" w:semiHidden="1" w:unhideWhenUsed="1"/>
     <w:lsdException w:name="Placeholder Text" w:semiHidden="1"/>
     <w:lsdException w:name="No Spacing" w:uiPriority="1" w:qFormat="1"/>
     <w:lsdException w:name="Light Shading" w:uiPriority="60"/>

</xml_diff>